<commit_message>
created backup & restore as well as initialization scripts. updated documentation
The scripts will setup collections for the project with schema validation in place, as well as a DMLUser and a superadmin
</commit_message>
<xml_diff>
--- a/files/Dokumentation.docx
+++ b/files/Dokumentation.docx
@@ -4071,7 +4071,7 @@
                 <w:b/>
                 <w:bCs/>
               </w:rPr>
-              <w:t>2</w:t>
+              <w:t>5</w:t>
             </w:r>
             <w:r>
               <w:rPr>
@@ -4176,7 +4176,11 @@
           <w:tcPr>
             <w:tcW w:w="1554" w:type="dxa"/>
           </w:tcPr>
-          <w:p/>
+          <w:p>
+            <w:r>
+              <w:t>0.5</w:t>
+            </w:r>
+          </w:p>
         </w:tc>
       </w:tr>
       <w:tr>
@@ -4195,8 +4199,11 @@
             <w:tcW w:w="4819" w:type="dxa"/>
           </w:tcPr>
           <w:p>
-            <w:r>
-              <w:t>Implementierung der NoSQL-Datenbank</w:t>
+            <w:pPr>
+              <w:jc w:val="both"/>
+            </w:pPr>
+            <w:r>
+              <w:t>Erstellung des Initialisierung Skripts</w:t>
             </w:r>
           </w:p>
         </w:tc>
@@ -4206,15 +4213,19 @@
           </w:tcPr>
           <w:p>
             <w:r>
+              <w:t>3</w:t>
+            </w:r>
+          </w:p>
+        </w:tc>
+        <w:tc>
+          <w:tcPr>
+            <w:tcW w:w="1554" w:type="dxa"/>
+          </w:tcPr>
+          <w:p>
+            <w:r>
               <w:t>4</w:t>
             </w:r>
           </w:p>
-        </w:tc>
-        <w:tc>
-          <w:tcPr>
-            <w:tcW w:w="1554" w:type="dxa"/>
-          </w:tcPr>
-          <w:p/>
         </w:tc>
       </w:tr>
       <w:tr>
@@ -4224,7 +4235,10 @@
           </w:tcPr>
           <w:p>
             <w:r>
-              <w:t>4.4</w:t>
+              <w:t>4.</w:t>
+            </w:r>
+            <w:r>
+              <w:t>4</w:t>
             </w:r>
           </w:p>
         </w:tc>
@@ -4234,13 +4248,7 @@
           </w:tcPr>
           <w:p>
             <w:r>
-              <w:t>Entwicklung des Backend</w:t>
-            </w:r>
-            <w:r>
-              <w:t xml:space="preserve"> </w:t>
-            </w:r>
-            <w:r>
-              <w:t>(NoSQL-Anpassungen)</w:t>
+              <w:t>Implementierung der NoSQL-Datenbank</w:t>
             </w:r>
           </w:p>
         </w:tc>
@@ -4250,15 +4258,19 @@
           </w:tcPr>
           <w:p>
             <w:r>
+              <w:t>4</w:t>
+            </w:r>
+          </w:p>
+        </w:tc>
+        <w:tc>
+          <w:tcPr>
+            <w:tcW w:w="1554" w:type="dxa"/>
+          </w:tcPr>
+          <w:p>
+            <w:r>
               <w:t>5</w:t>
             </w:r>
           </w:p>
-        </w:tc>
-        <w:tc>
-          <w:tcPr>
-            <w:tcW w:w="1554" w:type="dxa"/>
-          </w:tcPr>
-          <w:p/>
         </w:tc>
       </w:tr>
       <w:tr>
@@ -4268,7 +4280,10 @@
           </w:tcPr>
           <w:p>
             <w:r>
-              <w:t>4.5</w:t>
+              <w:t>4.</w:t>
+            </w:r>
+            <w:r>
+              <w:t>5</w:t>
             </w:r>
           </w:p>
         </w:tc>
@@ -4278,7 +4293,13 @@
           </w:tcPr>
           <w:p>
             <w:r>
-              <w:t>Erstellung von Backup- und Restore-Strategien</w:t>
+              <w:t>Entwicklung des Backend</w:t>
+            </w:r>
+            <w:r>
+              <w:t xml:space="preserve"> </w:t>
+            </w:r>
+            <w:r>
+              <w:t>(NoSQL-Anpassungen)</w:t>
             </w:r>
           </w:p>
         </w:tc>
@@ -4288,7 +4309,7 @@
           </w:tcPr>
           <w:p>
             <w:r>
-              <w:t>3</w:t>
+              <w:t>5</w:t>
             </w:r>
           </w:p>
         </w:tc>
@@ -4306,7 +4327,51 @@
           </w:tcPr>
           <w:p>
             <w:r>
-              <w:t>4.6</w:t>
+              <w:t>4.</w:t>
+            </w:r>
+            <w:r>
+              <w:t>6</w:t>
+            </w:r>
+          </w:p>
+        </w:tc>
+        <w:tc>
+          <w:tcPr>
+            <w:tcW w:w="4819" w:type="dxa"/>
+          </w:tcPr>
+          <w:p>
+            <w:r>
+              <w:t>Erstellung von Backup- und Restore-Strategien</w:t>
+            </w:r>
+          </w:p>
+        </w:tc>
+        <w:tc>
+          <w:tcPr>
+            <w:tcW w:w="1701" w:type="dxa"/>
+          </w:tcPr>
+          <w:p>
+            <w:r>
+              <w:t>3</w:t>
+            </w:r>
+          </w:p>
+        </w:tc>
+        <w:tc>
+          <w:tcPr>
+            <w:tcW w:w="1554" w:type="dxa"/>
+          </w:tcPr>
+          <w:p/>
+        </w:tc>
+      </w:tr>
+      <w:tr>
+        <w:tc>
+          <w:tcPr>
+            <w:tcW w:w="988" w:type="dxa"/>
+          </w:tcPr>
+          <w:p>
+            <w:r>
+              <w:t>4.</w:t>
+            </w:r>
+            <w:r>
+              <w:t>7</w:t>
             </w:r>
           </w:p>
         </w:tc>
@@ -4721,7 +4786,21 @@
                 <w:b/>
                 <w:bCs/>
               </w:rPr>
-              <w:t>34.5</w:t>
+              <w:t>3</w:t>
+            </w:r>
+            <w:r>
+              <w:rPr>
+                <w:b/>
+                <w:bCs/>
+              </w:rPr>
+              <w:t>7</w:t>
+            </w:r>
+            <w:r>
+              <w:rPr>
+                <w:b/>
+                <w:bCs/>
+              </w:rPr>
+              <w:t>.5</w:t>
             </w:r>
           </w:p>
         </w:tc>
@@ -5017,15 +5096,7 @@
     </w:p>
     <w:p>
       <w:r>
-        <w:t>Soft-Delete wird durch das Attribut '</w:t>
-      </w:r>
-      <w:proofErr w:type="spellStart"/>
-      <w:r>
-        <w:t>is_deleted</w:t>
-      </w:r>
-      <w:proofErr w:type="spellEnd"/>
-      <w:r>
-        <w:t>' in jedem Dokument umgesetzt, was das Markieren von Dokumenten als gelöscht ermöglicht, ohne sie physisch zu entfernen, was wiederum Audits und eventuelle Wiederherstellungen unterstützt.</w:t>
+        <w:t>Soft-Delete wird durch das Attribut 'is_deleted' in jedem Dokument umgesetzt, was das Markieren von Dokumenten als gelöscht ermöglicht, ohne sie physisch zu entfernen, was wiederum Audits und eventuelle Wiederherstellungen unterstützt.</w:t>
       </w:r>
       <w:r>
         <w:br w:type="page"/>
@@ -5335,70 +5406,29 @@
       </w:r>
     </w:p>
     <w:p>
-      <w:proofErr w:type="spellStart"/>
       <w:r>
         <w:rPr>
           <w:b/>
           <w:bCs/>
         </w:rPr>
-        <w:t>Logging</w:t>
-      </w:r>
-      <w:proofErr w:type="spellEnd"/>
-      <w:r>
+        <w:t>Logging (Redis)</w:t>
+      </w:r>
+      <w:r>
+        <w:br/>
+      </w:r>
+      <w:r>
+        <w:t>Diese Schicht ist verantwortlich für die effiziente Erfassung, Speicherung und möglicherweise auch für die Analyse von Log-Daten. Die Nutzung von Redis ermöglicht eine schnelle und skalierbare Lösung für das Erfassen von Systemlogs, was für die Überwachung und Fehlersuche von Bedeutung ist.</w:t>
+      </w:r>
+    </w:p>
+    <w:p>
+      <w:pPr>
         <w:rPr>
           <w:b/>
           <w:bCs/>
         </w:rPr>
-        <w:t xml:space="preserve"> (</w:t>
-      </w:r>
-      <w:proofErr w:type="spellStart"/>
-      <w:r>
-        <w:rPr>
-          <w:b/>
-          <w:bCs/>
-        </w:rPr>
-        <w:t>Redis</w:t>
-      </w:r>
-      <w:proofErr w:type="spellEnd"/>
-      <w:r>
-        <w:rPr>
-          <w:b/>
-          <w:bCs/>
-        </w:rPr>
-        <w:t>)</w:t>
-      </w:r>
-      <w:r>
-        <w:br/>
-      </w:r>
-      <w:r>
-        <w:t xml:space="preserve">Diese Schicht ist verantwortlich für die effiziente Erfassung, Speicherung und möglicherweise auch für die Analyse von Log-Daten. Die Nutzung von </w:t>
-      </w:r>
-      <w:proofErr w:type="spellStart"/>
-      <w:r>
-        <w:t>Redis</w:t>
-      </w:r>
-      <w:proofErr w:type="spellEnd"/>
-      <w:r>
-        <w:t xml:space="preserve"> ermöglicht eine schnelle und skalierbare Lösung für das Erfassen von Systemlogs, was für die Überwachung und Fehlersuche von Bedeutung ist.</w:t>
-      </w:r>
-    </w:p>
-    <w:p>
-      <w:pPr>
-        <w:rPr>
-          <w:b/>
-          <w:bCs/>
-        </w:rPr>
-      </w:pPr>
-      <w:r>
-        <w:t xml:space="preserve">Die Kommunikation zwischen den Schichten erfolgt über HTTPS, wobei JSON als Datenaustauschformat verwendet wird, um die Interoperabilität und das leichte </w:t>
-      </w:r>
-      <w:proofErr w:type="spellStart"/>
-      <w:r>
-        <w:t>Parsing</w:t>
-      </w:r>
-      <w:proofErr w:type="spellEnd"/>
-      <w:r>
-        <w:t xml:space="preserve"> der Daten zu gewährleisten. Diese Architektur bietet eine solide Basis für die Realisierung unseres Projekts und unterstützt dessen Wachstum und Anpassungsfähigkeit an zukünftige Anforderungen.</w:t>
+      </w:pPr>
+      <w:r>
+        <w:t>Die Kommunikation zwischen den Schichten erfolgt über HTTPS, wobei JSON als Datenaustauschformat verwendet wird, um die Interoperabilität und das leichte Parsing der Daten zu gewährleisten. Diese Architektur bietet eine solide Basis für die Realisierung unseres Projekts und unterstützt dessen Wachstum und Anpassungsfähigkeit an zukünftige Anforderungen.</w:t>
       </w:r>
     </w:p>
     <w:p>
@@ -5419,15 +5449,7 @@
     </w:p>
     <w:p>
       <w:r>
-        <w:t>Jeder Endpunkt wird hinter dem Präfix /</w:t>
-      </w:r>
-      <w:proofErr w:type="spellStart"/>
-      <w:r>
-        <w:t>api</w:t>
-      </w:r>
-      <w:proofErr w:type="spellEnd"/>
-      <w:r>
-        <w:t xml:space="preserve"> liegen</w:t>
+        <w:t>Jeder Endpunkt wird hinter dem Präfix /api liegen</w:t>
       </w:r>
     </w:p>
     <w:tbl>
@@ -5552,13 +5574,8 @@
           </w:tcPr>
           <w:p>
             <w:r>
-              <w:t>/</w:t>
-            </w:r>
-            <w:proofErr w:type="spellStart"/>
-            <w:r>
-              <w:t>users</w:t>
-            </w:r>
-            <w:proofErr w:type="spellEnd"/>
+              <w:t>/users</w:t>
+            </w:r>
           </w:p>
         </w:tc>
         <w:tc>
@@ -5609,13 +5626,8 @@
           </w:tcPr>
           <w:p>
             <w:r>
-              <w:t>/</w:t>
-            </w:r>
-            <w:proofErr w:type="spellStart"/>
-            <w:r>
-              <w:t>users</w:t>
-            </w:r>
-            <w:proofErr w:type="spellEnd"/>
+              <w:t>/users</w:t>
+            </w:r>
           </w:p>
         </w:tc>
         <w:tc>
@@ -5653,11 +5665,9 @@
             <w:tcW w:w="1910" w:type="dxa"/>
           </w:tcPr>
           <w:p>
-            <w:proofErr w:type="spellStart"/>
             <w:r>
               <w:t>superadmin</w:t>
             </w:r>
-            <w:proofErr w:type="spellEnd"/>
           </w:p>
         </w:tc>
       </w:tr>
@@ -5668,21 +5678,8 @@
           </w:tcPr>
           <w:p>
             <w:r>
-              <w:t>/</w:t>
-            </w:r>
-            <w:proofErr w:type="spellStart"/>
-            <w:r>
-              <w:t>users</w:t>
-            </w:r>
-            <w:proofErr w:type="spellEnd"/>
-            <w:r>
-              <w:t>/</w:t>
-            </w:r>
-            <w:proofErr w:type="spellStart"/>
-            <w:r>
-              <w:t>login</w:t>
-            </w:r>
-            <w:proofErr w:type="spellEnd"/>
+              <w:t>/users/login</w:t>
+            </w:r>
           </w:p>
         </w:tc>
         <w:tc>
@@ -5729,21 +5726,8 @@
           </w:tcPr>
           <w:p>
             <w:r>
-              <w:t>/</w:t>
-            </w:r>
-            <w:proofErr w:type="spellStart"/>
-            <w:r>
-              <w:t>users</w:t>
-            </w:r>
-            <w:proofErr w:type="spellEnd"/>
-            <w:r>
-              <w:t>/</w:t>
-            </w:r>
-            <w:proofErr w:type="spellStart"/>
-            <w:r>
-              <w:t>me</w:t>
-            </w:r>
-            <w:proofErr w:type="spellEnd"/>
+              <w:t>/users/me</w:t>
+            </w:r>
           </w:p>
         </w:tc>
         <w:tc>
@@ -5794,23 +5778,7 @@
           </w:tcPr>
           <w:p>
             <w:r>
-              <w:t>/</w:t>
-            </w:r>
-            <w:proofErr w:type="spellStart"/>
-            <w:r>
-              <w:t>users</w:t>
-            </w:r>
-            <w:proofErr w:type="spellEnd"/>
-            <w:r>
-              <w:t>/&lt;</w:t>
-            </w:r>
-            <w:proofErr w:type="spellStart"/>
-            <w:r>
-              <w:t>id</w:t>
-            </w:r>
-            <w:proofErr w:type="spellEnd"/>
-            <w:r>
-              <w:t>&gt;</w:t>
+              <w:t>/users/&lt;id&gt;</w:t>
             </w:r>
           </w:p>
         </w:tc>
@@ -5854,22 +5822,9 @@
                 <w:tab w:val="center" w:pos="947"/>
               </w:tabs>
             </w:pPr>
-            <w:proofErr w:type="spellStart"/>
-            <w:r>
-              <w:t>s</w:t>
-            </w:r>
-            <w:r>
-              <w:t>uperadmin</w:t>
-            </w:r>
-            <w:proofErr w:type="spellEnd"/>
-            <w:r>
-              <w:t xml:space="preserve">, </w:t>
-            </w:r>
-            <w:proofErr w:type="spellStart"/>
-            <w:r>
-              <w:t>self</w:t>
-            </w:r>
-            <w:proofErr w:type="spellEnd"/>
+            <w:r>
+              <w:t>superadmin, self</w:t>
+            </w:r>
           </w:p>
         </w:tc>
       </w:tr>
@@ -5880,23 +5835,7 @@
           </w:tcPr>
           <w:p>
             <w:r>
-              <w:t>/</w:t>
-            </w:r>
-            <w:proofErr w:type="spellStart"/>
-            <w:r>
-              <w:t>users</w:t>
-            </w:r>
-            <w:proofErr w:type="spellEnd"/>
-            <w:r>
-              <w:t>/&lt;</w:t>
-            </w:r>
-            <w:proofErr w:type="spellStart"/>
-            <w:r>
-              <w:t>id</w:t>
-            </w:r>
-            <w:proofErr w:type="spellEnd"/>
-            <w:r>
-              <w:t>&gt;</w:t>
+              <w:t>/users/&lt;id&gt;</w:t>
             </w:r>
           </w:p>
         </w:tc>
@@ -5940,11 +5879,9 @@
                 <w:tab w:val="center" w:pos="947"/>
               </w:tabs>
             </w:pPr>
-            <w:proofErr w:type="spellStart"/>
             <w:r>
               <w:t>superadmin</w:t>
             </w:r>
-            <w:proofErr w:type="spellEnd"/>
           </w:p>
         </w:tc>
       </w:tr>
@@ -5955,23 +5892,7 @@
           </w:tcPr>
           <w:p>
             <w:r>
-              <w:t>/</w:t>
-            </w:r>
-            <w:proofErr w:type="spellStart"/>
-            <w:r>
-              <w:t>users</w:t>
-            </w:r>
-            <w:proofErr w:type="spellEnd"/>
-            <w:r>
-              <w:t>/&lt;</w:t>
-            </w:r>
-            <w:proofErr w:type="spellStart"/>
-            <w:r>
-              <w:t>id</w:t>
-            </w:r>
-            <w:proofErr w:type="spellEnd"/>
-            <w:r>
-              <w:t>&gt;</w:t>
+              <w:t>/users/&lt;id&gt;</w:t>
             </w:r>
           </w:p>
         </w:tc>
@@ -6010,22 +5931,15 @@
             <w:tcW w:w="1910" w:type="dxa"/>
           </w:tcPr>
           <w:p>
-            <w:proofErr w:type="spellStart"/>
             <w:r>
               <w:t>s</w:t>
             </w:r>
             <w:r>
               <w:t>uperadmin</w:t>
             </w:r>
-            <w:proofErr w:type="spellEnd"/>
-            <w:r>
-              <w:t xml:space="preserve">, </w:t>
-            </w:r>
-            <w:proofErr w:type="spellStart"/>
-            <w:r>
-              <w:t>self</w:t>
-            </w:r>
-            <w:proofErr w:type="spellEnd"/>
+            <w:r>
+              <w:t>, self</w:t>
+            </w:r>
           </w:p>
         </w:tc>
       </w:tr>
@@ -6036,29 +5950,8 @@
           </w:tcPr>
           <w:p>
             <w:r>
-              <w:t>/</w:t>
-            </w:r>
-            <w:proofErr w:type="spellStart"/>
-            <w:r>
-              <w:t>users</w:t>
-            </w:r>
-            <w:proofErr w:type="spellEnd"/>
-            <w:r>
-              <w:t>/&lt;</w:t>
-            </w:r>
-            <w:proofErr w:type="spellStart"/>
-            <w:r>
-              <w:t>id</w:t>
-            </w:r>
-            <w:proofErr w:type="spellEnd"/>
-            <w:r>
-              <w:t>&gt;/</w:t>
-            </w:r>
-            <w:proofErr w:type="spellStart"/>
-            <w:r>
-              <w:t>orders</w:t>
-            </w:r>
-            <w:proofErr w:type="spellEnd"/>
+              <w:t>/users/&lt;id&gt;/orders</w:t>
+            </w:r>
           </w:p>
         </w:tc>
         <w:tc>
@@ -6105,21 +5998,8 @@
           </w:tcPr>
           <w:p>
             <w:r>
-              <w:t>/</w:t>
-            </w:r>
-            <w:proofErr w:type="spellStart"/>
-            <w:r>
-              <w:t>users</w:t>
-            </w:r>
-            <w:proofErr w:type="spellEnd"/>
-            <w:r>
-              <w:t>/</w:t>
-            </w:r>
-            <w:proofErr w:type="spellStart"/>
-            <w:r>
-              <w:t>revoke</w:t>
-            </w:r>
-            <w:proofErr w:type="spellEnd"/>
+              <w:t>/users/revoke</w:t>
+            </w:r>
           </w:p>
         </w:tc>
         <w:tc>
@@ -6142,42 +6022,12 @@
                 <w:lang w:val="fr-CH"/>
               </w:rPr>
             </w:pPr>
-            <w:proofErr w:type="spellStart"/>
             <w:r>
               <w:rPr>
                 <w:lang w:val="fr-CH"/>
               </w:rPr>
-              <w:t>Refresh</w:t>
-            </w:r>
-            <w:proofErr w:type="spellEnd"/>
-            <w:r>
-              <w:rPr>
-                <w:lang w:val="fr-CH"/>
-              </w:rPr>
-              <w:t xml:space="preserve"> </w:t>
-            </w:r>
-            <w:proofErr w:type="spellStart"/>
-            <w:r>
-              <w:rPr>
-                <w:lang w:val="fr-CH"/>
-              </w:rPr>
-              <w:t>Token</w:t>
-            </w:r>
-            <w:proofErr w:type="spellEnd"/>
-            <w:r>
-              <w:rPr>
-                <w:lang w:val="fr-CH"/>
-              </w:rPr>
-              <w:t xml:space="preserve"> </w:t>
-            </w:r>
-            <w:proofErr w:type="spellStart"/>
-            <w:r>
-              <w:rPr>
-                <w:lang w:val="fr-CH"/>
-              </w:rPr>
-              <w:t>entfernen</w:t>
-            </w:r>
-            <w:proofErr w:type="spellEnd"/>
+              <w:t>Refresh Token entfernen</w:t>
+            </w:r>
           </w:p>
         </w:tc>
         <w:tc>
@@ -6195,11 +6045,9 @@
             <w:tcW w:w="1910" w:type="dxa"/>
           </w:tcPr>
           <w:p>
-            <w:proofErr w:type="spellStart"/>
             <w:r>
               <w:t>self</w:t>
             </w:r>
-            <w:proofErr w:type="spellEnd"/>
           </w:p>
         </w:tc>
       </w:tr>
@@ -6210,21 +6058,8 @@
           </w:tcPr>
           <w:p>
             <w:r>
-              <w:t>/</w:t>
-            </w:r>
-            <w:proofErr w:type="spellStart"/>
-            <w:r>
-              <w:t>users</w:t>
-            </w:r>
-            <w:proofErr w:type="spellEnd"/>
-            <w:r>
-              <w:t>/</w:t>
-            </w:r>
-            <w:proofErr w:type="spellStart"/>
-            <w:r>
-              <w:t>refresh</w:t>
-            </w:r>
-            <w:proofErr w:type="spellEnd"/>
+              <w:t>/users/refresh</w:t>
+            </w:r>
           </w:p>
         </w:tc>
         <w:tc>
@@ -6271,11 +6106,9 @@
             <w:tcW w:w="1910" w:type="dxa"/>
           </w:tcPr>
           <w:p>
-            <w:proofErr w:type="spellStart"/>
             <w:r>
               <w:t>self</w:t>
             </w:r>
-            <w:proofErr w:type="spellEnd"/>
           </w:p>
         </w:tc>
       </w:tr>
@@ -6286,29 +6119,8 @@
           </w:tcPr>
           <w:p>
             <w:r>
-              <w:t>/</w:t>
-            </w:r>
-            <w:proofErr w:type="spellStart"/>
-            <w:r>
-              <w:t>users</w:t>
-            </w:r>
-            <w:proofErr w:type="spellEnd"/>
-            <w:r>
-              <w:t>/&lt;</w:t>
-            </w:r>
-            <w:proofErr w:type="spellStart"/>
-            <w:r>
-              <w:t>id</w:t>
-            </w:r>
-            <w:proofErr w:type="spellEnd"/>
-            <w:r>
-              <w:t>&gt;/</w:t>
-            </w:r>
-            <w:proofErr w:type="spellStart"/>
-            <w:r>
-              <w:t>unlock</w:t>
-            </w:r>
-            <w:proofErr w:type="spellEnd"/>
+              <w:t>/users/&lt;id&gt;/unlock</w:t>
+            </w:r>
           </w:p>
         </w:tc>
         <w:tc>
@@ -6346,11 +6158,9 @@
             <w:tcW w:w="1910" w:type="dxa"/>
           </w:tcPr>
           <w:p>
-            <w:proofErr w:type="spellStart"/>
             <w:r>
               <w:t>superadmin</w:t>
             </w:r>
-            <w:proofErr w:type="spellEnd"/>
           </w:p>
         </w:tc>
       </w:tr>
@@ -6361,13 +6171,8 @@
           </w:tcPr>
           <w:p>
             <w:r>
-              <w:t>/</w:t>
-            </w:r>
-            <w:proofErr w:type="spellStart"/>
-            <w:r>
-              <w:t>orders</w:t>
-            </w:r>
-            <w:proofErr w:type="spellEnd"/>
+              <w:t>/orders</w:t>
+            </w:r>
           </w:p>
         </w:tc>
         <w:tc>
@@ -6418,13 +6223,8 @@
           </w:tcPr>
           <w:p>
             <w:r>
-              <w:t>/</w:t>
-            </w:r>
-            <w:proofErr w:type="spellStart"/>
-            <w:r>
-              <w:t>orders</w:t>
-            </w:r>
-            <w:proofErr w:type="spellEnd"/>
+              <w:t>/orders</w:t>
+            </w:r>
           </w:p>
         </w:tc>
         <w:tc>
@@ -6475,23 +6275,7 @@
           </w:tcPr>
           <w:p>
             <w:r>
-              <w:t>/</w:t>
-            </w:r>
-            <w:proofErr w:type="spellStart"/>
-            <w:r>
-              <w:t>orders</w:t>
-            </w:r>
-            <w:proofErr w:type="spellEnd"/>
-            <w:r>
-              <w:t>/&lt;</w:t>
-            </w:r>
-            <w:proofErr w:type="spellStart"/>
-            <w:r>
-              <w:t>id</w:t>
-            </w:r>
-            <w:proofErr w:type="spellEnd"/>
-            <w:r>
-              <w:t>&gt;</w:t>
+              <w:t>/orders/&lt;id&gt;</w:t>
             </w:r>
           </w:p>
         </w:tc>
@@ -6543,23 +6327,7 @@
           </w:tcPr>
           <w:p>
             <w:r>
-              <w:t>/</w:t>
-            </w:r>
-            <w:proofErr w:type="spellStart"/>
-            <w:r>
-              <w:t>orders</w:t>
-            </w:r>
-            <w:proofErr w:type="spellEnd"/>
-            <w:r>
-              <w:t>/&lt;</w:t>
-            </w:r>
-            <w:proofErr w:type="spellStart"/>
-            <w:r>
-              <w:t>id</w:t>
-            </w:r>
-            <w:proofErr w:type="spellEnd"/>
-            <w:r>
-              <w:t>&gt;</w:t>
+              <w:t>/orders/&lt;id&gt;</w:t>
             </w:r>
           </w:p>
         </w:tc>
@@ -6611,23 +6379,7 @@
           </w:tcPr>
           <w:p>
             <w:r>
-              <w:t>/</w:t>
-            </w:r>
-            <w:proofErr w:type="spellStart"/>
-            <w:r>
-              <w:t>orders</w:t>
-            </w:r>
-            <w:proofErr w:type="spellEnd"/>
-            <w:r>
-              <w:t>/&lt;</w:t>
-            </w:r>
-            <w:proofErr w:type="spellStart"/>
-            <w:r>
-              <w:t>id</w:t>
-            </w:r>
-            <w:proofErr w:type="spellEnd"/>
-            <w:r>
-              <w:t>&gt;</w:t>
+              <w:t>/orders/&lt;id&gt;</w:t>
             </w:r>
           </w:p>
         </w:tc>
@@ -6682,31 +6434,7 @@
           </w:tcPr>
           <w:p>
             <w:r>
-              <w:t>/</w:t>
-            </w:r>
-            <w:proofErr w:type="spellStart"/>
-            <w:r>
-              <w:t>orders</w:t>
-            </w:r>
-            <w:proofErr w:type="spellEnd"/>
-            <w:r>
-              <w:t>/</w:t>
-            </w:r>
-            <w:proofErr w:type="spellStart"/>
-            <w:r>
-              <w:t>user</w:t>
-            </w:r>
-            <w:proofErr w:type="spellEnd"/>
-            <w:r>
-              <w:t>/&lt;</w:t>
-            </w:r>
-            <w:proofErr w:type="spellStart"/>
-            <w:r>
-              <w:t>user_id</w:t>
-            </w:r>
-            <w:proofErr w:type="spellEnd"/>
-            <w:r>
-              <w:t>&gt;</w:t>
+              <w:t>/orders/user/&lt;user_id&gt;</w:t>
             </w:r>
           </w:p>
         </w:tc>
@@ -6761,34 +6489,7 @@
           </w:tcPr>
           <w:p>
             <w:r>
-              <w:t>/</w:t>
-            </w:r>
-            <w:proofErr w:type="spellStart"/>
-            <w:r>
-              <w:t>orders</w:t>
-            </w:r>
-            <w:proofErr w:type="spellEnd"/>
-            <w:r>
-              <w:t>/</w:t>
-            </w:r>
-            <w:proofErr w:type="spellStart"/>
-            <w:r>
-              <w:t>state</w:t>
-            </w:r>
-            <w:proofErr w:type="spellEnd"/>
-            <w:r>
-              <w:t>/&lt;</w:t>
-            </w:r>
-            <w:proofErr w:type="spellStart"/>
-            <w:r>
-              <w:t>state</w:t>
-            </w:r>
-            <w:r>
-              <w:t>_id</w:t>
-            </w:r>
-            <w:proofErr w:type="spellEnd"/>
-            <w:r>
-              <w:t>&gt;</w:t>
+              <w:t>/orders/state/&lt;state_id&gt;</w:t>
             </w:r>
           </w:p>
         </w:tc>
@@ -6843,31 +6544,7 @@
           </w:tcPr>
           <w:p>
             <w:r>
-              <w:t>/</w:t>
-            </w:r>
-            <w:proofErr w:type="spellStart"/>
-            <w:r>
-              <w:t>orders</w:t>
-            </w:r>
-            <w:proofErr w:type="spellEnd"/>
-            <w:r>
-              <w:t>/</w:t>
-            </w:r>
-            <w:proofErr w:type="spellStart"/>
-            <w:r>
-              <w:t>service</w:t>
-            </w:r>
-            <w:proofErr w:type="spellEnd"/>
-            <w:r>
-              <w:t>/&lt;</w:t>
-            </w:r>
-            <w:proofErr w:type="spellStart"/>
-            <w:r>
-              <w:t>service_id</w:t>
-            </w:r>
-            <w:proofErr w:type="spellEnd"/>
-            <w:r>
-              <w:t>&gt;</w:t>
+              <w:t>/orders/service/&lt;service_id&gt;</w:t>
             </w:r>
           </w:p>
         </w:tc>
@@ -6922,31 +6599,7 @@
           </w:tcPr>
           <w:p>
             <w:r>
-              <w:t>/</w:t>
-            </w:r>
-            <w:proofErr w:type="spellStart"/>
-            <w:r>
-              <w:t>orders</w:t>
-            </w:r>
-            <w:proofErr w:type="spellEnd"/>
-            <w:r>
-              <w:t>/</w:t>
-            </w:r>
-            <w:proofErr w:type="spellStart"/>
-            <w:r>
-              <w:t>priority</w:t>
-            </w:r>
-            <w:proofErr w:type="spellEnd"/>
-            <w:r>
-              <w:t>/&lt;</w:t>
-            </w:r>
-            <w:proofErr w:type="spellStart"/>
-            <w:r>
-              <w:t>priority_id</w:t>
-            </w:r>
-            <w:proofErr w:type="spellEnd"/>
-            <w:r>
-              <w:t>&gt;</w:t>
+              <w:t>/orders/priority/&lt;priority_id&gt;</w:t>
             </w:r>
           </w:p>
         </w:tc>
@@ -7003,11 +6656,9 @@
             <w:r>
               <w:t>/</w:t>
             </w:r>
-            <w:proofErr w:type="spellStart"/>
             <w:r>
               <w:t>services</w:t>
             </w:r>
-            <w:proofErr w:type="spellEnd"/>
           </w:p>
         </w:tc>
         <w:tc>
@@ -7061,23 +6712,7 @@
           </w:tcPr>
           <w:p>
             <w:r>
-              <w:t>/</w:t>
-            </w:r>
-            <w:proofErr w:type="spellStart"/>
-            <w:r>
-              <w:t>services</w:t>
-            </w:r>
-            <w:proofErr w:type="spellEnd"/>
-            <w:r>
-              <w:t>/&lt;</w:t>
-            </w:r>
-            <w:proofErr w:type="spellStart"/>
-            <w:r>
-              <w:t>id</w:t>
-            </w:r>
-            <w:proofErr w:type="spellEnd"/>
-            <w:r>
-              <w:t>&gt;</w:t>
+              <w:t>/services/&lt;id&gt;</w:t>
             </w:r>
           </w:p>
         </w:tc>
@@ -7132,13 +6767,8 @@
           </w:tcPr>
           <w:p>
             <w:r>
-              <w:t>/</w:t>
-            </w:r>
-            <w:proofErr w:type="spellStart"/>
-            <w:r>
-              <w:t>states</w:t>
-            </w:r>
-            <w:proofErr w:type="spellEnd"/>
+              <w:t>/states</w:t>
+            </w:r>
           </w:p>
         </w:tc>
         <w:tc>
@@ -7157,13 +6787,8 @@
           </w:tcPr>
           <w:p>
             <w:r>
-              <w:t xml:space="preserve">Abfrage aller </w:t>
-            </w:r>
-            <w:proofErr w:type="spellStart"/>
-            <w:r>
-              <w:t>Stati</w:t>
-            </w:r>
-            <w:proofErr w:type="spellEnd"/>
+              <w:t>Abfrage aller Stati</w:t>
+            </w:r>
           </w:p>
         </w:tc>
         <w:tc>
@@ -7197,23 +6822,7 @@
           </w:tcPr>
           <w:p>
             <w:r>
-              <w:t>/</w:t>
-            </w:r>
-            <w:proofErr w:type="spellStart"/>
-            <w:r>
-              <w:t>states</w:t>
-            </w:r>
-            <w:proofErr w:type="spellEnd"/>
-            <w:r>
-              <w:t>/&lt;</w:t>
-            </w:r>
-            <w:proofErr w:type="spellStart"/>
-            <w:r>
-              <w:t>id</w:t>
-            </w:r>
-            <w:proofErr w:type="spellEnd"/>
-            <w:r>
-              <w:t>&gt;</w:t>
+              <w:t>/states/&lt;id&gt;</w:t>
             </w:r>
           </w:p>
         </w:tc>
@@ -7268,13 +6877,8 @@
           </w:tcPr>
           <w:p>
             <w:r>
-              <w:t>/</w:t>
-            </w:r>
-            <w:proofErr w:type="spellStart"/>
-            <w:r>
-              <w:t>priority</w:t>
-            </w:r>
-            <w:proofErr w:type="spellEnd"/>
+              <w:t>/priority</w:t>
+            </w:r>
           </w:p>
         </w:tc>
         <w:tc>
@@ -7328,23 +6932,7 @@
           </w:tcPr>
           <w:p>
             <w:r>
-              <w:t>/</w:t>
-            </w:r>
-            <w:proofErr w:type="spellStart"/>
-            <w:r>
-              <w:t>priority</w:t>
-            </w:r>
-            <w:proofErr w:type="spellEnd"/>
-            <w:r>
-              <w:t>/&lt;</w:t>
-            </w:r>
-            <w:proofErr w:type="spellStart"/>
-            <w:r>
-              <w:t>id</w:t>
-            </w:r>
-            <w:proofErr w:type="spellEnd"/>
-            <w:r>
-              <w:t>&gt;</w:t>
+              <w:t>/priority/&lt;id&gt;</w:t>
             </w:r>
           </w:p>
         </w:tc>
@@ -7416,15 +7004,7 @@
         <w:t>Dies ist eine Grundlegende Initial-Definition der API-Endpunkte, kann sich bei der Entwicklung leicht ändern.</w:t>
       </w:r>
       <w:r>
-        <w:t xml:space="preserve"> Standard </w:t>
-      </w:r>
-      <w:proofErr w:type="spellStart"/>
-      <w:r>
-        <w:t>endpoints</w:t>
-      </w:r>
-      <w:proofErr w:type="spellEnd"/>
-      <w:r>
-        <w:t xml:space="preserve"> wie POST, PUT und DELETE wurden für States, Services, und </w:t>
+        <w:t xml:space="preserve"> Standard endpoints wie POST, PUT und DELETE wurden für States, Services, und </w:t>
       </w:r>
       <w:r>
         <w:t>Priorität</w:t>
@@ -7436,7 +7016,7 @@
         <w:t>Länge</w:t>
       </w:r>
       <w:r>
-        <w:t>.</w:t>
+        <w:t xml:space="preserve"> diese benötigen allerdings superadmin um Änderungen vor zu nehmen.</w:t>
       </w:r>
     </w:p>
     <w:p>
@@ -7472,15 +7052,7 @@
     </w:p>
     <w:p>
       <w:r>
-        <w:t>Im Rahmen des schulischen Projekts liegt der Schwerpunkt auf Unit Tests, um die Funktionalität der einzelnen Komponenten zu validieren. Dabei wird das in Visual Studio integrierte Testframework genutzt. Zusätzlich werden grundlegende Integrationstests mit Postman durchgeführt, um die Interaktionen zwischen verschiedenen Komponenten zu überprüfen. Dies bietet einen realistischeren Kontext für die Tests, ohne den Rahmen des Projekts durch umfassende End-</w:t>
-      </w:r>
-      <w:proofErr w:type="spellStart"/>
-      <w:r>
-        <w:t>to</w:t>
-      </w:r>
-      <w:proofErr w:type="spellEnd"/>
-      <w:r>
-        <w:t>-End-Tests zu überschreiten.</w:t>
+        <w:t>Im Rahmen des schulischen Projekts liegt der Schwerpunkt auf Unit Tests, um die Funktionalität der einzelnen Komponenten zu validieren. Dabei wird das in Visual Studio integrierte Testframework genutzt. Zusätzlich werden grundlegende Integrationstests mit Postman durchgeführt, um die Interaktionen zwischen verschiedenen Komponenten zu überprüfen. Dies bietet einen realistischeren Kontext für die Tests, ohne den Rahmen des Projekts durch umfassende End-to-End-Tests zu überschreiten.</w:t>
       </w:r>
     </w:p>
     <w:p>
@@ -7505,28 +7077,12 @@
     </w:p>
     <w:p>
       <w:r>
-        <w:t xml:space="preserve">Zusätzlich müssen vor dem ersten Start der Anwendung </w:t>
-      </w:r>
-      <w:proofErr w:type="spellStart"/>
-      <w:r>
-        <w:t>Validator</w:t>
-      </w:r>
-      <w:proofErr w:type="spellEnd"/>
-      <w:r>
-        <w:t>-Schemas und Indizes erstellt werden. Dies erfolgt durch ein PowerShell-Skript, das eine effiziente und automatisierte Einrichtung der Datenbankstruktur ermöglicht. Dieser Schritt ist notwendig, um die Datenintegrität und optimierte Abfrageleistung in MongoDB zu gewährleisten.</w:t>
+        <w:t>Zusätzlich müssen vor dem ersten Start der Anwendung Validator-Schemas und Indizes erstellt werden. Dies erfolgt durch ein PowerShell-Skript, das eine effiziente und automatisierte Einrichtung der Datenbankstruktur ermöglicht. Dieser Schritt ist notwendig, um die Datenintegrität und optimierte Abfrageleistung in MongoDB zu gewährleisten.</w:t>
       </w:r>
     </w:p>
     <w:p>
       <w:r>
-        <w:t xml:space="preserve">Durch diese Änderungen wird das Backend des Projekts effizienter und besser an die Anforderungen eines modernen NoSQL-basierten Systems angepasst, was eine schnellere Entwicklung und flexiblere Datenmodellierung </w:t>
-      </w:r>
-      <w:proofErr w:type="gramStart"/>
-      <w:r>
-        <w:t>ermöglicht</w:t>
-      </w:r>
-      <w:proofErr w:type="gramEnd"/>
-      <w:r>
-        <w:t>.</w:t>
+        <w:t>Durch diese Änderungen wird das Backend des Projekts effizienter und besser an die Anforderungen eines modernen NoSQL-basierten Systems angepasst, was eine schnellere Entwicklung und flexiblere Datenmodellierung ermöglicht.</w:t>
       </w:r>
     </w:p>
     <w:p>

</xml_diff>